<commit_message>
ajouté le site pour l'article
</commit_message>
<xml_diff>
--- a/process-book.docx
+++ b/process-book.docx
@@ -5,24 +5,12 @@
     <w:p>
       <w:pPr>
         <w:pStyle w:val="Title"/>
-        <w:rPr>
-          <w:lang w:val="fr-CH"/>
-        </w:rPr>
-      </w:pPr>
-      <w:r>
-        <w:rPr>
-          <w:lang w:val="fr-CH"/>
-        </w:rPr>
+      </w:pPr>
+      <w:r>
         <w:t>Evolution of R&amp;B</w:t>
       </w:r>
     </w:p>
-    <w:p>
-      <w:pPr>
-        <w:rPr>
-          <w:lang w:val="fr-CH"/>
-        </w:rPr>
-      </w:pPr>
-    </w:p>
+    <w:p/>
     <w:p>
       <w:pPr>
         <w:rPr>
@@ -42,6 +30,72 @@
     </w:p>
     <w:p>
       <w:pPr>
+        <w:jc w:val="both"/>
+        <w:rPr>
+          <w:szCs w:val="32"/>
+        </w:rPr>
+      </w:pPr>
+      <w:r>
+        <w:rPr>
+          <w:szCs w:val="32"/>
+        </w:rPr>
+        <w:t xml:space="preserve">Our project aims at explaining the evolution of </w:t>
+      </w:r>
+      <w:r>
+        <w:rPr>
+          <w:i/>
+          <w:szCs w:val="32"/>
+        </w:rPr>
+        <w:t>R&amp;B</w:t>
+      </w:r>
+      <w:r>
+        <w:rPr>
+          <w:szCs w:val="32"/>
+        </w:rPr>
+        <w:t xml:space="preserve">. This term was first introduced in the late 1940s as </w:t>
+      </w:r>
+      <w:r>
+        <w:rPr>
+          <w:i/>
+          <w:szCs w:val="32"/>
+        </w:rPr>
+        <w:t>Rhythm and Blues</w:t>
+      </w:r>
+      <w:r>
+        <w:rPr>
+          <w:szCs w:val="32"/>
+        </w:rPr>
+        <w:t xml:space="preserve"> and has known some evolution to become what we now call </w:t>
+      </w:r>
+      <w:r>
+        <w:rPr>
+          <w:i/>
+          <w:szCs w:val="32"/>
+        </w:rPr>
+        <w:t>R&amp;B</w:t>
+      </w:r>
+      <w:r>
+        <w:rPr>
+          <w:szCs w:val="32"/>
+        </w:rPr>
+        <w:t xml:space="preserve"> even though it feels very different to what it originally refers to. We wrote an article that includes some small interactive plots as well as a big visualization in the form of a scatter plot, where we can see how the subgenres of </w:t>
+      </w:r>
+      <w:r>
+        <w:rPr>
+          <w:i/>
+          <w:szCs w:val="32"/>
+        </w:rPr>
+        <w:t>R&amp;B</w:t>
+      </w:r>
+      <w:r>
+        <w:rPr>
+          <w:szCs w:val="32"/>
+        </w:rPr>
+        <w:t xml:space="preserve"> changed.</w:t>
+      </w:r>
+    </w:p>
+    <w:p>
+      <w:pPr>
         <w:rPr>
           <w:b/>
           <w:sz w:val="32"/>
@@ -59,6 +113,67 @@
     </w:p>
     <w:p>
       <w:pPr>
+        <w:jc w:val="both"/>
+        <w:rPr>
+          <w:szCs w:val="32"/>
+        </w:rPr>
+      </w:pPr>
+      <w:r>
+        <w:rPr>
+          <w:szCs w:val="32"/>
+        </w:rPr>
+        <w:t xml:space="preserve">Our project is not aimed to </w:t>
+      </w:r>
+      <w:proofErr w:type="gramStart"/>
+      <w:r>
+        <w:rPr>
+          <w:szCs w:val="32"/>
+        </w:rPr>
+        <w:t>anybody in particular, although</w:t>
+      </w:r>
+      <w:proofErr w:type="gramEnd"/>
+      <w:r>
+        <w:rPr>
+          <w:szCs w:val="32"/>
+        </w:rPr>
+        <w:t xml:space="preserve"> we admit that it would be more interesting to people who like to listen and read about music history. The article should be readable no matter how much knowledge you had on this </w:t>
+      </w:r>
+      <w:proofErr w:type="gramStart"/>
+      <w:r>
+        <w:rPr>
+          <w:szCs w:val="32"/>
+        </w:rPr>
+        <w:t>particular subject</w:t>
+      </w:r>
+      <w:proofErr w:type="gramEnd"/>
+      <w:r>
+        <w:rPr>
+          <w:szCs w:val="32"/>
+        </w:rPr>
+        <w:t xml:space="preserve"> already.</w:t>
+      </w:r>
+      <w:r>
+        <w:rPr>
+          <w:szCs w:val="32"/>
+        </w:rPr>
+        <w:t xml:space="preserve"> The whole project can also be used to discover the roots of different subgenres of </w:t>
+      </w:r>
+      <w:r>
+        <w:rPr>
+          <w:i/>
+          <w:szCs w:val="32"/>
+        </w:rPr>
+        <w:t>R&amp;B</w:t>
+      </w:r>
+      <w:r>
+        <w:rPr>
+          <w:szCs w:val="32"/>
+        </w:rPr>
+        <w:t xml:space="preserve"> and to discover new songs that had some influence on those subgenres. </w:t>
+      </w:r>
+    </w:p>
+    <w:p>
+      <w:pPr>
         <w:rPr>
           <w:b/>
           <w:sz w:val="32"/>
@@ -102,7 +217,7 @@
         <w:t xml:space="preserve"> these songs. We could then try to evaluate the positivity of those lyrics and this is what caused problems and why we changed our project. We planned on using natural language processing techniques to be able to give a positivity score from -1 to 1, and we tried using the Vader sentiment analysis tool which is really used for evaluating tweet</w:t>
       </w:r>
       <w:r>
-        <w:t xml:space="preserve">, but unfortunately did not give good results for lyrics. We tried splitting the lyrics by groups of 4 lines and averaging the score for each group, or even doing this on each line in the lyrics, but the analysis tool often gave back results that were either very positive or very negative. Taking some specific songs that we knew in the dataset, we tried to see if the result was anywhere close what we thought would be the score of such lyrics, which it was not. The sentiment analysis tool is not supposed to understand the subtleties of song lyrics, which can include poetic formulations, that could mean nothing if not in context of the song. We had the example of “Here Comes the Sun” by the Beatles, we the eponym line gave a neutral response, obviously because commenting on the weather as a statement is </w:t>
+        <w:t xml:space="preserve">, but unfortunately did not give good results for lyrics. We tried splitting the lyrics by groups of 4 lines and averaging the score for each group, or even doing this on each line in the lyrics, but the analysis tool often gave back results that were either very positive or very negative. Taking some specific songs that we knew in the dataset, we tried to see if the result was anywhere close what we thought would be the score of such lyrics, which it was not. The sentiment analysis tool is not supposed to understand the subtleties of song lyrics, which can include poetic formulations, that could mean nothing if not in context of the song. We had the example of “Here Comes the Sun” by the Beatles, the eponym line gave a neutral response, obviously because commenting on the weather as a statement is </w:t>
       </w:r>
       <w:proofErr w:type="gramStart"/>
       <w:r>
@@ -133,6 +248,7 @@
         <w:rPr>
           <w:i/>
         </w:rPr>
+        <w:lastRenderedPageBreak/>
         <w:t>Rock</w:t>
       </w:r>
       <w:r>
@@ -258,11 +374,7 @@
         <w:t>R&amp;B</w:t>
       </w:r>
       <w:r>
-        <w:t xml:space="preserve"> across </w:t>
-      </w:r>
-      <w:r>
-        <w:lastRenderedPageBreak/>
-        <w:t xml:space="preserve">time. This was a good idea because we could have a story to tell, starting from the origin of </w:t>
+        <w:t xml:space="preserve"> across time. This was a good idea because we could have a story to tell, starting from the origin of </w:t>
       </w:r>
       <w:r>
         <w:rPr>
@@ -368,31 +480,7 @@
           <w:rPr>
             <w:rStyle w:val="Hyperlink"/>
           </w:rPr>
-          <w:t>rateyo</w:t>
-        </w:r>
-        <w:r>
-          <w:rPr>
-            <w:rStyle w:val="Hyperlink"/>
-          </w:rPr>
-          <w:t>u</w:t>
-        </w:r>
-        <w:r>
-          <w:rPr>
-            <w:rStyle w:val="Hyperlink"/>
-          </w:rPr>
-          <w:t>rmusic.</w:t>
-        </w:r>
-        <w:r>
-          <w:rPr>
-            <w:rStyle w:val="Hyperlink"/>
-          </w:rPr>
-          <w:t>c</w:t>
-        </w:r>
-        <w:r>
-          <w:rPr>
-            <w:rStyle w:val="Hyperlink"/>
-          </w:rPr>
-          <w:t>om</w:t>
+          <w:t>rateyourmusic.com</w:t>
         </w:r>
       </w:hyperlink>
       <w:r>
@@ -404,7 +492,16 @@
         <w:jc w:val="both"/>
       </w:pPr>
       <w:r>
-        <w:t>The easiest way we found we could compare two songs was with the features that were able in the Spotify API.</w:t>
+        <w:t xml:space="preserve">We now had to find a way to see how different songs differ, according to their style. </w:t>
+      </w:r>
+      <w:r>
+        <w:t xml:space="preserve">The easiest way we found we could compare songs was with the features that were </w:t>
+      </w:r>
+      <w:r>
+        <w:t>available</w:t>
+      </w:r>
+      <w:r>
+        <w:t xml:space="preserve"> in the Spotify API.</w:t>
       </w:r>
       <w:r>
         <w:t xml:space="preserve"> These were originally provided by Echo Nest, a company that was later bought by Spotify, and consisted of small analysis of songs. With the Spotify API, you can request a track’s features, and it gives you back a JSON file with information about the song key, its time signature, its mode (major or minor), its tempo and 6 more “obscure” features, namely valence, energy, </w:t>
@@ -460,6 +557,7 @@
         <w:rPr>
           <w:b/>
         </w:rPr>
+        <w:lastRenderedPageBreak/>
         <w:t>Energy</w:t>
       </w:r>
       <w:r>
@@ -516,7 +614,6 @@
         <w:rPr>
           <w:b/>
         </w:rPr>
-        <w:lastRenderedPageBreak/>
         <w:t>Danceability</w:t>
       </w:r>
       <w:r>
@@ -656,7 +753,13 @@
         <w:jc w:val="both"/>
       </w:pPr>
       <w:r>
-        <w:t xml:space="preserve">We first ideas about simply plotting the evolution of features by genre and by year, to see that, on one hand, the genres tend to not have the same values for the features, and on the other hand, the subgenres may have themselves evolved across time. This was </w:t>
+        <w:t xml:space="preserve">We first </w:t>
+      </w:r>
+      <w:r>
+        <w:t xml:space="preserve">had </w:t>
+      </w:r>
+      <w:r>
+        <w:t xml:space="preserve">ideas about simply plotting the evolution of features by genre and by year, to see that, on one hand, the genres tend to not have the same values for the features, and on the other hand, the subgenres may have themselves evolved across time. This was </w:t>
       </w:r>
       <w:r>
         <w:t>okay,</w:t>
@@ -683,47 +786,11 @@
         <w:t xml:space="preserve"> Figure 1 is a sketch of what we originally had in mind.</w:t>
       </w:r>
       <w:r>
-        <w:t xml:space="preserve"> The red arrows on the timeline represented years where we wanted to include some additional trivia about R&amp;B such as a change of name for a style, the appearance of a new style, or the release of an album that had a great influence on a subgenre.</w:t>
-      </w:r>
-    </w:p>
-    <w:p>
-      <w:pPr>
-        <w:jc w:val="both"/>
-      </w:pPr>
-      <w:r>
-        <w:t xml:space="preserve">For the first milestone of the project, we digitized the sketch by redoing it on </w:t>
-      </w:r>
-      <w:hyperlink r:id="rId5" w:history="1">
-        <w:r>
-          <w:rPr>
-            <w:rStyle w:val="Hyperlink"/>
-          </w:rPr>
-          <w:t>draw.io</w:t>
-        </w:r>
-      </w:hyperlink>
-      <w:r>
-        <w:t xml:space="preserve"> and adding some other ideas.</w:t>
-      </w:r>
-      <w:r>
-        <w:t xml:space="preserve"> The first thing is that we say which year we are plotting on top of the graph.</w:t>
-      </w:r>
-      <w:r>
-        <w:t xml:space="preserve"> We </w:t>
-      </w:r>
-      <w:r>
-        <w:t xml:space="preserve">also </w:t>
-      </w:r>
-      <w:r>
-        <w:t>wanted to show which song the point corresponded to, so we had the idea of a card popping up when we went over the point with the mouse</w:t>
-      </w:r>
-      <w:r>
-        <w:t>. The card would contain the picture of the album, the artist name and the title of the song</w:t>
-      </w:r>
-      <w:r>
-        <w:t xml:space="preserve">. We also put what we </w:t>
-      </w:r>
-      <w:r>
-        <w:t>figured would be a way to select the features, namely a drop-down menu. The additional trivia was also put on the right of the vis, with a link to the source of the information. The resulting draw.io file is shown on figure 2.</w:t>
+        <w:t xml:space="preserve"> The red arrows on the timeline represented years where we wanted to include some additional trivia about R&amp;B such as a change of name for a style, </w:t>
+      </w:r>
+      <w:r>
+        <w:lastRenderedPageBreak/>
+        <w:t>the appearance of a new style, or the release of an album that had a great influence on a subgenre.</w:t>
       </w:r>
     </w:p>
     <w:tbl>
@@ -756,11 +823,10 @@
               <w:rPr>
                 <w:noProof/>
               </w:rPr>
-              <w:lastRenderedPageBreak/>
               <w:drawing>
-                <wp:inline distT="0" distB="0" distL="0" distR="0" wp14:anchorId="28E53B82" wp14:editId="1EE7DA18">
+                <wp:inline distT="0" distB="0" distL="0" distR="0" wp14:anchorId="28E53B82" wp14:editId="38BEC2E2">
                   <wp:extent cx="4860000" cy="3645000"/>
-                  <wp:effectExtent l="0" t="0" r="0" b="0"/>
+                  <wp:effectExtent l="19050" t="19050" r="17145" b="12700"/>
                   <wp:docPr id="1" name="Picture 1"/>
                   <wp:cNvGraphicFramePr>
                     <a:graphicFrameLocks xmlns:a="http://schemas.openxmlformats.org/drawingml/2006/main" noChangeAspect="1"/>
@@ -773,7 +839,7 @@
                           <pic:cNvPicPr/>
                         </pic:nvPicPr>
                         <pic:blipFill>
-                          <a:blip r:embed="rId6"/>
+                          <a:blip r:embed="rId5"/>
                           <a:stretch>
                             <a:fillRect/>
                           </a:stretch>
@@ -786,6 +852,11 @@
                           <a:prstGeom prst="rect">
                             <a:avLst/>
                           </a:prstGeom>
+                          <a:ln>
+                            <a:solidFill>
+                              <a:schemeClr val="bg2"/>
+                            </a:solidFill>
+                          </a:ln>
                         </pic:spPr>
                       </pic:pic>
                     </a:graphicData>
@@ -828,6 +899,25 @@
       <w:pPr>
         <w:jc w:val="both"/>
       </w:pPr>
+    </w:p>
+    <w:p>
+      <w:pPr>
+        <w:jc w:val="both"/>
+      </w:pPr>
+      <w:r>
+        <w:t xml:space="preserve">For the first milestone of the project, we digitized the sketch by redoing it on </w:t>
+      </w:r>
+      <w:hyperlink r:id="rId6" w:history="1">
+        <w:r>
+          <w:rPr>
+            <w:rStyle w:val="Hyperlink"/>
+          </w:rPr>
+          <w:t>draw.io</w:t>
+        </w:r>
+      </w:hyperlink>
+      <w:r>
+        <w:t xml:space="preserve"> and adding some other ideas. The first thing is that we say which year we are plotting on top of the graph. We also wanted to show which song the point corresponded to, so we had the idea of a card popping up when we went over the point with the mouse. The card would contain the picture of the album, the artist name and the title of the song. We also put what we figured would be a way to select the features, namely a drop-down menu. The additional trivia was also put on the right of the vis, with a link to the source of the information. The resulting draw.io file is shown on figure 2.</w:t>
+      </w:r>
     </w:p>
     <w:tbl>
       <w:tblPr>
@@ -859,11 +949,12 @@
               <w:rPr>
                 <w:noProof/>
               </w:rPr>
+              <w:lastRenderedPageBreak/>
               <w:drawing>
-                <wp:inline distT="0" distB="0" distL="0" distR="0" wp14:anchorId="6E1A6AAF" wp14:editId="77045C58">
-                  <wp:extent cx="4860000" cy="2439798"/>
-                  <wp:effectExtent l="0" t="0" r="0" b="0"/>
-                  <wp:docPr id="2" name="Picture 2"/>
+                <wp:inline distT="0" distB="0" distL="0" distR="0" wp14:anchorId="7177A777" wp14:editId="2969EB0F">
+                  <wp:extent cx="4860000" cy="2564728"/>
+                  <wp:effectExtent l="19050" t="19050" r="17145" b="26670"/>
+                  <wp:docPr id="10" name="Picture 10"/>
                   <wp:cNvGraphicFramePr>
                     <a:graphicFrameLocks xmlns:a="http://schemas.openxmlformats.org/drawingml/2006/main" noChangeAspect="1"/>
                   </wp:cNvGraphicFramePr>
@@ -871,7 +962,7 @@
                     <a:graphicData uri="http://schemas.openxmlformats.org/drawingml/2006/picture">
                       <pic:pic xmlns:pic="http://schemas.openxmlformats.org/drawingml/2006/picture">
                         <pic:nvPicPr>
-                          <pic:cNvPr id="2" name="download (1).png"/>
+                          <pic:cNvPr id="10" name="download (1).png"/>
                           <pic:cNvPicPr/>
                         </pic:nvPicPr>
                         <pic:blipFill>
@@ -883,11 +974,16 @@
                         <pic:spPr>
                           <a:xfrm>
                             <a:off x="0" y="0"/>
-                            <a:ext cx="4860000" cy="2439798"/>
+                            <a:ext cx="4860000" cy="2564728"/>
                           </a:xfrm>
                           <a:prstGeom prst="rect">
                             <a:avLst/>
                           </a:prstGeom>
+                          <a:ln>
+                            <a:solidFill>
+                              <a:schemeClr val="bg2"/>
+                            </a:solidFill>
+                          </a:ln>
                         </pic:spPr>
                       </pic:pic>
                     </a:graphicData>
@@ -969,26 +1065,29 @@
         <w:t xml:space="preserve">. </w:t>
       </w:r>
       <w:r>
-        <w:t xml:space="preserve">We had a HTML page with only a SVG </w:t>
-      </w:r>
-      <w:r>
-        <w:lastRenderedPageBreak/>
-        <w:t>inside, where we would draw everything.</w:t>
-      </w:r>
-      <w:r>
-        <w:t xml:space="preserve"> </w:t>
-      </w:r>
-      <w:r>
-        <w:t>If we hovered a point, then the card would show up as expected</w:t>
-      </w:r>
-      <w:r>
-        <w:t>. The information cards were statically drawn on the right. As we can see on figure 3, we experienced with a dark background at first.</w:t>
-      </w:r>
+        <w:t>We had a HTML page with only a SVG inside, where we would draw everything.</w:t>
+      </w:r>
+      <w:r>
+        <w:t xml:space="preserve"> If we hovered a point, then the card would show up as expected. The information cards were statically drawn on the right. As we can see on figure 3, we experienced with a dark background at first.</w:t>
+      </w:r>
+    </w:p>
+    <w:p>
+      <w:pPr>
+        <w:jc w:val="both"/>
+      </w:pPr>
     </w:p>
     <w:tbl>
       <w:tblPr>
         <w:tblStyle w:val="TableGrid"/>
         <w:tblW w:w="0" w:type="auto"/>
+        <w:tblBorders>
+          <w:top w:val="none" w:sz="0" w:space="0" w:color="auto"/>
+          <w:left w:val="none" w:sz="0" w:space="0" w:color="auto"/>
+          <w:bottom w:val="none" w:sz="0" w:space="0" w:color="auto"/>
+          <w:right w:val="none" w:sz="0" w:space="0" w:color="auto"/>
+          <w:insideH w:val="none" w:sz="0" w:space="0" w:color="auto"/>
+          <w:insideV w:val="none" w:sz="0" w:space="0" w:color="auto"/>
+        </w:tblBorders>
         <w:tblLook w:val="04A0" w:firstRow="1" w:lastRow="0" w:firstColumn="1" w:lastColumn="0" w:noHBand="0" w:noVBand="1"/>
       </w:tblPr>
       <w:tblGrid>
@@ -1008,9 +1107,9 @@
                 <w:noProof/>
               </w:rPr>
               <w:drawing>
-                <wp:inline distT="0" distB="0" distL="0" distR="0" wp14:anchorId="26BD2F5F" wp14:editId="7B59460F">
+                <wp:inline distT="0" distB="0" distL="0" distR="0" wp14:anchorId="26BD2F5F" wp14:editId="5E92B9C4">
                   <wp:extent cx="4860000" cy="2733750"/>
-                  <wp:effectExtent l="0" t="0" r="0" b="0"/>
+                  <wp:effectExtent l="19050" t="19050" r="17145" b="9525"/>
                   <wp:docPr id="6" name="Picture 6"/>
                   <wp:cNvGraphicFramePr>
                     <a:graphicFrameLocks xmlns:a="http://schemas.openxmlformats.org/drawingml/2006/main" noChangeAspect="1"/>
@@ -1036,6 +1135,11 @@
                           <a:prstGeom prst="rect">
                             <a:avLst/>
                           </a:prstGeom>
+                          <a:ln>
+                            <a:solidFill>
+                              <a:schemeClr val="bg2"/>
+                            </a:solidFill>
+                          </a:ln>
                         </pic:spPr>
                       </pic:pic>
                     </a:graphicData>
@@ -1080,16 +1184,7 @@
                 <w:sz w:val="18"/>
                 <w:szCs w:val="18"/>
               </w:rPr>
-              <w:t>First implementation of our scatter plot with Javascript and D3, focusing on</w:t>
-            </w:r>
-            <w:r>
-              <w:rPr>
-                <w:i/>
-                <w:noProof/>
-                <w:sz w:val="18"/>
-                <w:szCs w:val="18"/>
-              </w:rPr>
-              <w:t xml:space="preserve"> a song</w:t>
+              <w:t>First implementation of our scatter plot with Javascript and D3, focusing on a song</w:t>
             </w:r>
           </w:p>
         </w:tc>
@@ -1105,6 +1200,7 @@
         <w:jc w:val="both"/>
       </w:pPr>
       <w:r>
+        <w:lastRenderedPageBreak/>
         <w:t>An updated</w:t>
       </w:r>
       <w:r>
@@ -1136,11 +1232,24 @@
       <w:r>
         <w:t xml:space="preserve"> We also added the small legend on the bottom left.</w:t>
       </w:r>
+    </w:p>
+    <w:p>
+      <w:pPr>
+        <w:jc w:val="both"/>
+      </w:pPr>
     </w:p>
     <w:tbl>
       <w:tblPr>
         <w:tblStyle w:val="TableGrid"/>
         <w:tblW w:w="0" w:type="auto"/>
+        <w:tblBorders>
+          <w:top w:val="none" w:sz="0" w:space="0" w:color="auto"/>
+          <w:left w:val="none" w:sz="0" w:space="0" w:color="auto"/>
+          <w:bottom w:val="none" w:sz="0" w:space="0" w:color="auto"/>
+          <w:right w:val="none" w:sz="0" w:space="0" w:color="auto"/>
+          <w:insideH w:val="none" w:sz="0" w:space="0" w:color="auto"/>
+          <w:insideV w:val="none" w:sz="0" w:space="0" w:color="auto"/>
+        </w:tblBorders>
         <w:tblLook w:val="04A0" w:firstRow="1" w:lastRow="0" w:firstColumn="1" w:lastColumn="0" w:noHBand="0" w:noVBand="1"/>
       </w:tblPr>
       <w:tblGrid>
@@ -1160,9 +1269,9 @@
                 <w:noProof/>
               </w:rPr>
               <w:drawing>
-                <wp:inline distT="0" distB="0" distL="0" distR="0" wp14:anchorId="6A131838" wp14:editId="172E5FC2">
+                <wp:inline distT="0" distB="0" distL="0" distR="0" wp14:anchorId="6A131838" wp14:editId="0956D8AB">
                   <wp:extent cx="4860000" cy="2733750"/>
-                  <wp:effectExtent l="0" t="0" r="0" b="0"/>
+                  <wp:effectExtent l="19050" t="19050" r="17145" b="9525"/>
                   <wp:docPr id="3" name="Picture 3"/>
                   <wp:cNvGraphicFramePr>
                     <a:graphicFrameLocks xmlns:a="http://schemas.openxmlformats.org/drawingml/2006/main" noChangeAspect="1"/>
@@ -1188,6 +1297,11 @@
                           <a:prstGeom prst="rect">
                             <a:avLst/>
                           </a:prstGeom>
+                          <a:ln>
+                            <a:solidFill>
+                              <a:schemeClr val="bg2"/>
+                            </a:solidFill>
+                          </a:ln>
                         </pic:spPr>
                       </pic:pic>
                     </a:graphicData>
@@ -1284,43 +1398,1146 @@
         <w:rPr>
           <w:szCs w:val="32"/>
         </w:rPr>
+        <w:t xml:space="preserve">A rather important change would then come as we did not </w:t>
+      </w:r>
+      <w:r>
+        <w:rPr>
+          <w:szCs w:val="32"/>
+        </w:rPr>
+        <w:t xml:space="preserve">originally </w:t>
+      </w:r>
+      <w:r>
+        <w:rPr>
+          <w:szCs w:val="32"/>
+        </w:rPr>
+        <w:t>think</w:t>
+      </w:r>
+      <w:r>
+        <w:rPr>
+          <w:szCs w:val="32"/>
+        </w:rPr>
+        <w:t xml:space="preserve"> of</w:t>
+      </w:r>
+      <w:r>
+        <w:rPr>
+          <w:szCs w:val="32"/>
+        </w:rPr>
+        <w:t xml:space="preserve"> it. The Spotify API includes a preview of (almost) all songs</w:t>
+      </w:r>
+      <w:r>
+        <w:rPr>
+          <w:szCs w:val="32"/>
+        </w:rPr>
+        <w:t xml:space="preserve"> which lasts 30 seconds. We thought it might a good idea to include this preview somewhere, so that people could have an idea as to why the point was at this place in the graph, for example </w:t>
+      </w:r>
+      <w:r>
+        <w:rPr>
+          <w:szCs w:val="32"/>
+        </w:rPr>
+        <w:t>hear</w:t>
+      </w:r>
+      <w:r>
+        <w:rPr>
+          <w:szCs w:val="32"/>
+        </w:rPr>
+        <w:t xml:space="preserve"> wh</w:t>
+      </w:r>
+      <w:r>
+        <w:rPr>
+          <w:szCs w:val="32"/>
+        </w:rPr>
+        <w:t>at</w:t>
+      </w:r>
+      <w:r>
+        <w:rPr>
+          <w:szCs w:val="32"/>
+        </w:rPr>
+        <w:t xml:space="preserve"> consisted of a high energy value. We had the idea to transform the points when focused </w:t>
+      </w:r>
+      <w:r>
+        <w:rPr>
+          <w:szCs w:val="32"/>
+        </w:rPr>
+        <w:t>into</w:t>
+      </w:r>
+      <w:r>
+        <w:rPr>
+          <w:szCs w:val="32"/>
+        </w:rPr>
+        <w:t xml:space="preserve"> little play button, where pressing on it </w:t>
+      </w:r>
+      <w:r>
+        <w:rPr>
+          <w:szCs w:val="32"/>
+        </w:rPr>
+        <w:t xml:space="preserve">plays the preview, and re-clicking pauses it, and defocusing it stops it. This added some interactivity that was </w:t>
+      </w:r>
+      <w:proofErr w:type="gramStart"/>
+      <w:r>
+        <w:rPr>
+          <w:szCs w:val="32"/>
+        </w:rPr>
+        <w:t>pretty intuitive</w:t>
+      </w:r>
+      <w:proofErr w:type="gramEnd"/>
+      <w:r>
+        <w:rPr>
+          <w:szCs w:val="32"/>
+        </w:rPr>
+        <w:t>. This step of the visualization can be seen in figure 5.</w:t>
+      </w:r>
+      <w:r>
+        <w:rPr>
+          <w:szCs w:val="32"/>
+        </w:rPr>
+        <w:t xml:space="preserve"> We also added a way to change the features with the two arrows we can see next to the labels. The legend was changed so that it only shows genres that are present on the plot for this year.</w:t>
+      </w:r>
+      <w:r>
+        <w:rPr>
+          <w:szCs w:val="32"/>
+        </w:rPr>
+        <w:t xml:space="preserve"> Another major change was that the information card on the right were now HTML div-s with a paragraph inside, customized with CSS. Up until now, we had the card in SVG and drawn by hand, one </w:t>
+      </w:r>
+      <w:proofErr w:type="spellStart"/>
+      <w:r>
+        <w:rPr>
+          <w:szCs w:val="32"/>
+        </w:rPr>
+        <w:t>rect</w:t>
+      </w:r>
+      <w:proofErr w:type="spellEnd"/>
+      <w:r>
+        <w:rPr>
+          <w:szCs w:val="32"/>
+        </w:rPr>
+        <w:t xml:space="preserve">, and text that we had to wrap (which was not that easy). It was easier to do it </w:t>
+      </w:r>
+      <w:r>
+        <w:rPr>
+          <w:szCs w:val="32"/>
+        </w:rPr>
+        <w:t>with HTML and CSS</w:t>
+      </w:r>
+      <w:r>
+        <w:rPr>
+          <w:szCs w:val="32"/>
+        </w:rPr>
+        <w:t xml:space="preserve"> because the card automatically fits the content, which was not the case when we drew it in the SVG.</w:t>
+      </w:r>
+      <w:r>
+        <w:rPr>
+          <w:szCs w:val="32"/>
+        </w:rPr>
+        <w:t xml:space="preserve"> We show in</w:t>
+      </w:r>
+      <w:r>
+        <w:rPr>
+          <w:szCs w:val="32"/>
+        </w:rPr>
+        <w:t xml:space="preserve"> figure 6 the display of the </w:t>
+      </w:r>
+      <w:proofErr w:type="spellStart"/>
+      <w:r>
+        <w:rPr>
+          <w:szCs w:val="32"/>
+        </w:rPr>
+        <w:t>wepage</w:t>
+      </w:r>
+      <w:proofErr w:type="spellEnd"/>
+      <w:r>
+        <w:rPr>
+          <w:szCs w:val="32"/>
+        </w:rPr>
+        <w:t>.</w:t>
+      </w:r>
+    </w:p>
+    <w:tbl>
+      <w:tblPr>
+        <w:tblStyle w:val="TableGrid"/>
+        <w:tblW w:w="0" w:type="auto"/>
+        <w:tblBorders>
+          <w:top w:val="none" w:sz="0" w:space="0" w:color="auto"/>
+          <w:left w:val="none" w:sz="0" w:space="0" w:color="auto"/>
+          <w:bottom w:val="none" w:sz="0" w:space="0" w:color="auto"/>
+          <w:right w:val="none" w:sz="0" w:space="0" w:color="auto"/>
+          <w:insideH w:val="none" w:sz="0" w:space="0" w:color="auto"/>
+          <w:insideV w:val="none" w:sz="0" w:space="0" w:color="auto"/>
+        </w:tblBorders>
+        <w:tblLook w:val="04A0" w:firstRow="1" w:lastRow="0" w:firstColumn="1" w:lastColumn="0" w:noHBand="0" w:noVBand="1"/>
+      </w:tblPr>
+      <w:tblGrid>
+        <w:gridCol w:w="7926"/>
+      </w:tblGrid>
+      <w:tr>
+        <w:tc>
+          <w:tcPr>
+            <w:tcW w:w="7926" w:type="dxa"/>
+          </w:tcPr>
+          <w:p>
+            <w:pPr>
+              <w:jc w:val="center"/>
+              <w:rPr>
+                <w:szCs w:val="32"/>
+              </w:rPr>
+            </w:pPr>
+            <w:r>
+              <w:rPr>
+                <w:noProof/>
+              </w:rPr>
+              <w:lastRenderedPageBreak/>
+              <w:drawing>
+                <wp:inline distT="0" distB="0" distL="0" distR="0" wp14:anchorId="5E0CBE7A" wp14:editId="746C70A4">
+                  <wp:extent cx="4860000" cy="2733750"/>
+                  <wp:effectExtent l="19050" t="19050" r="17145" b="9525"/>
+                  <wp:docPr id="4" name="Picture 4"/>
+                  <wp:cNvGraphicFramePr>
+                    <a:graphicFrameLocks xmlns:a="http://schemas.openxmlformats.org/drawingml/2006/main" noChangeAspect="1"/>
+                  </wp:cNvGraphicFramePr>
+                  <a:graphic xmlns:a="http://schemas.openxmlformats.org/drawingml/2006/main">
+                    <a:graphicData uri="http://schemas.openxmlformats.org/drawingml/2006/picture">
+                      <pic:pic xmlns:pic="http://schemas.openxmlformats.org/drawingml/2006/picture">
+                        <pic:nvPicPr>
+                          <pic:cNvPr id="1" name=""/>
+                          <pic:cNvPicPr/>
+                        </pic:nvPicPr>
+                        <pic:blipFill>
+                          <a:blip r:embed="rId10"/>
+                          <a:stretch>
+                            <a:fillRect/>
+                          </a:stretch>
+                        </pic:blipFill>
+                        <pic:spPr>
+                          <a:xfrm>
+                            <a:off x="0" y="0"/>
+                            <a:ext cx="4860000" cy="2733750"/>
+                          </a:xfrm>
+                          <a:prstGeom prst="rect">
+                            <a:avLst/>
+                          </a:prstGeom>
+                          <a:ln>
+                            <a:solidFill>
+                              <a:schemeClr val="bg2"/>
+                            </a:solidFill>
+                          </a:ln>
+                        </pic:spPr>
+                      </pic:pic>
+                    </a:graphicData>
+                  </a:graphic>
+                </wp:inline>
+              </w:drawing>
+            </w:r>
+          </w:p>
+        </w:tc>
+      </w:tr>
+      <w:tr>
+        <w:tc>
+          <w:tcPr>
+            <w:tcW w:w="7926" w:type="dxa"/>
+          </w:tcPr>
+          <w:p>
+            <w:pPr>
+              <w:jc w:val="center"/>
+              <w:rPr>
+                <w:szCs w:val="32"/>
+              </w:rPr>
+            </w:pPr>
+            <w:r>
+              <w:rPr>
+                <w:i/>
+                <w:noProof/>
+                <w:sz w:val="18"/>
+                <w:szCs w:val="18"/>
+              </w:rPr>
+              <w:t>Figure 5</w:t>
+            </w:r>
+            <w:r>
+              <w:rPr>
+                <w:i/>
+                <w:noProof/>
+                <w:sz w:val="18"/>
+                <w:szCs w:val="18"/>
+              </w:rPr>
+              <w:t>.</w:t>
+            </w:r>
+            <w:r>
+              <w:rPr>
+                <w:i/>
+                <w:noProof/>
+                <w:sz w:val="18"/>
+                <w:szCs w:val="18"/>
+              </w:rPr>
+              <w:t xml:space="preserve"> Further updated scatter plot with little play button</w:t>
+            </w:r>
+          </w:p>
+        </w:tc>
+      </w:tr>
+    </w:tbl>
+    <w:p>
+      <w:pPr>
+        <w:jc w:val="both"/>
+        <w:rPr>
+          <w:szCs w:val="32"/>
+        </w:rPr>
+      </w:pPr>
+    </w:p>
+    <w:tbl>
+      <w:tblPr>
+        <w:tblStyle w:val="TableGrid"/>
+        <w:tblW w:w="0" w:type="auto"/>
+        <w:tblBorders>
+          <w:top w:val="none" w:sz="0" w:space="0" w:color="auto"/>
+          <w:left w:val="none" w:sz="0" w:space="0" w:color="auto"/>
+          <w:bottom w:val="none" w:sz="0" w:space="0" w:color="auto"/>
+          <w:right w:val="none" w:sz="0" w:space="0" w:color="auto"/>
+          <w:insideH w:val="none" w:sz="0" w:space="0" w:color="auto"/>
+          <w:insideV w:val="none" w:sz="0" w:space="0" w:color="auto"/>
+        </w:tblBorders>
+        <w:tblLook w:val="04A0" w:firstRow="1" w:lastRow="0" w:firstColumn="1" w:lastColumn="0" w:noHBand="0" w:noVBand="1"/>
+      </w:tblPr>
+      <w:tblGrid>
+        <w:gridCol w:w="7926"/>
+      </w:tblGrid>
+      <w:tr>
+        <w:tc>
+          <w:tcPr>
+            <w:tcW w:w="7926" w:type="dxa"/>
+          </w:tcPr>
+          <w:p>
+            <w:pPr>
+              <w:jc w:val="center"/>
+              <w:rPr>
+                <w:b/>
+                <w:szCs w:val="32"/>
+              </w:rPr>
+            </w:pPr>
+            <w:r>
+              <w:rPr>
+                <w:b/>
+                <w:noProof/>
+                <w:szCs w:val="32"/>
+              </w:rPr>
+              <w:drawing>
+                <wp:inline distT="0" distB="0" distL="0" distR="0" wp14:anchorId="68C982FB" wp14:editId="15B2D90A">
+                  <wp:extent cx="4860000" cy="3068120"/>
+                  <wp:effectExtent l="19050" t="19050" r="17145" b="18415"/>
+                  <wp:docPr id="11" name="Picture 11"/>
+                  <wp:cNvGraphicFramePr>
+                    <a:graphicFrameLocks xmlns:a="http://schemas.openxmlformats.org/drawingml/2006/main" noChangeAspect="1"/>
+                  </wp:cNvGraphicFramePr>
+                  <a:graphic xmlns:a="http://schemas.openxmlformats.org/drawingml/2006/main">
+                    <a:graphicData uri="http://schemas.openxmlformats.org/drawingml/2006/picture">
+                      <pic:pic xmlns:pic="http://schemas.openxmlformats.org/drawingml/2006/picture">
+                        <pic:nvPicPr>
+                          <pic:cNvPr id="11" name="display.png"/>
+                          <pic:cNvPicPr/>
+                        </pic:nvPicPr>
+                        <pic:blipFill>
+                          <a:blip r:embed="rId11"/>
+                          <a:stretch>
+                            <a:fillRect/>
+                          </a:stretch>
+                        </pic:blipFill>
+                        <pic:spPr>
+                          <a:xfrm>
+                            <a:off x="0" y="0"/>
+                            <a:ext cx="4860000" cy="3068120"/>
+                          </a:xfrm>
+                          <a:prstGeom prst="rect">
+                            <a:avLst/>
+                          </a:prstGeom>
+                          <a:ln>
+                            <a:solidFill>
+                              <a:schemeClr val="bg2"/>
+                            </a:solidFill>
+                          </a:ln>
+                        </pic:spPr>
+                      </pic:pic>
+                    </a:graphicData>
+                  </a:graphic>
+                </wp:inline>
+              </w:drawing>
+            </w:r>
+          </w:p>
+        </w:tc>
+      </w:tr>
+      <w:tr>
+        <w:tc>
+          <w:tcPr>
+            <w:tcW w:w="7926" w:type="dxa"/>
+          </w:tcPr>
+          <w:p>
+            <w:pPr>
+              <w:jc w:val="center"/>
+              <w:rPr>
+                <w:b/>
+                <w:szCs w:val="32"/>
+              </w:rPr>
+            </w:pPr>
+            <w:r>
+              <w:rPr>
+                <w:i/>
+                <w:noProof/>
+                <w:sz w:val="18"/>
+                <w:szCs w:val="18"/>
+              </w:rPr>
+              <w:t xml:space="preserve">Figure </w:t>
+            </w:r>
+            <w:r>
+              <w:rPr>
+                <w:i/>
+                <w:noProof/>
+                <w:sz w:val="18"/>
+                <w:szCs w:val="18"/>
+              </w:rPr>
+              <w:t>6</w:t>
+            </w:r>
+            <w:r>
+              <w:rPr>
+                <w:i/>
+                <w:noProof/>
+                <w:sz w:val="18"/>
+                <w:szCs w:val="18"/>
+              </w:rPr>
+              <w:t>.</w:t>
+            </w:r>
+            <w:r>
+              <w:rPr>
+                <w:i/>
+                <w:noProof/>
+                <w:sz w:val="18"/>
+                <w:szCs w:val="18"/>
+              </w:rPr>
+              <w:t xml:space="preserve"> Display of the webpage</w:t>
+            </w:r>
+          </w:p>
+        </w:tc>
+      </w:tr>
+    </w:tbl>
+    <w:p>
+      <w:pPr>
+        <w:jc w:val="both"/>
+        <w:rPr>
+          <w:szCs w:val="32"/>
+        </w:rPr>
+      </w:pPr>
+    </w:p>
+    <w:p>
+      <w:pPr>
+        <w:jc w:val="both"/>
+        <w:rPr>
+          <w:szCs w:val="32"/>
+        </w:rPr>
+      </w:pPr>
+      <w:r>
+        <w:rPr>
+          <w:szCs w:val="32"/>
+        </w:rPr>
+        <w:t>The pl</w:t>
+      </w:r>
+      <w:r>
+        <w:rPr>
+          <w:szCs w:val="32"/>
+        </w:rPr>
+        <w:t xml:space="preserve">ot was beginning to look good, so we wanted to add the other big part of the visualization, namely the timeline. The timeline is a big slider with elements showing that there is information about the year they are in. The first version of the timeline had crazy colors just because we did not spend time to make it look good, but we rather focused on the implementation so that it was working correctly, which it did. Some small changes included the color of the arrows to change the features, they are light gray when unfocused, and gray when hovered on, so that we understand that we can click on them. </w:t>
+      </w:r>
+      <w:r>
+        <w:rPr>
+          <w:szCs w:val="32"/>
+        </w:rPr>
         <w:lastRenderedPageBreak/>
-        <w:t xml:space="preserve">A rather important change would then come as we did not </w:t>
-      </w:r>
-      <w:r>
-        <w:rPr>
-          <w:szCs w:val="32"/>
-        </w:rPr>
-        <w:t xml:space="preserve">originally </w:t>
+        <w:t xml:space="preserve">We also changed the color for the information panel on the right to pink, because we wanted to put it a little forward. </w:t>
+      </w:r>
+      <w:r>
+        <w:rPr>
+          <w:szCs w:val="32"/>
+        </w:rPr>
+        <w:t>Obviously,</w:t>
+      </w:r>
+      <w:r>
+        <w:rPr>
+          <w:szCs w:val="32"/>
+        </w:rPr>
+        <w:t xml:space="preserve"> we realized that pink was of </w:t>
+      </w:r>
+      <w:r>
+        <w:rPr>
+          <w:szCs w:val="32"/>
+        </w:rPr>
+        <w:t>poor</w:t>
+      </w:r>
+      <w:r>
+        <w:rPr>
+          <w:szCs w:val="32"/>
+        </w:rPr>
+        <w:t xml:space="preserve"> taste</w:t>
+      </w:r>
+      <w:r>
+        <w:rPr>
+          <w:szCs w:val="32"/>
+        </w:rPr>
+        <w:t>, as we can see in figure 7</w:t>
+      </w:r>
+      <w:r>
+        <w:rPr>
+          <w:szCs w:val="32"/>
+        </w:rPr>
+        <w:t>.</w:t>
+      </w:r>
+    </w:p>
+    <w:p>
+      <w:pPr>
+        <w:jc w:val="both"/>
+        <w:rPr>
+          <w:szCs w:val="32"/>
+        </w:rPr>
+      </w:pPr>
+    </w:p>
+    <w:tbl>
+      <w:tblPr>
+        <w:tblStyle w:val="TableGrid"/>
+        <w:tblW w:w="0" w:type="auto"/>
+        <w:tblBorders>
+          <w:top w:val="none" w:sz="0" w:space="0" w:color="auto"/>
+          <w:left w:val="none" w:sz="0" w:space="0" w:color="auto"/>
+          <w:bottom w:val="none" w:sz="0" w:space="0" w:color="auto"/>
+          <w:right w:val="none" w:sz="0" w:space="0" w:color="auto"/>
+          <w:insideH w:val="none" w:sz="0" w:space="0" w:color="auto"/>
+          <w:insideV w:val="none" w:sz="0" w:space="0" w:color="auto"/>
+        </w:tblBorders>
+        <w:tblLook w:val="04A0" w:firstRow="1" w:lastRow="0" w:firstColumn="1" w:lastColumn="0" w:noHBand="0" w:noVBand="1"/>
+      </w:tblPr>
+      <w:tblGrid>
+        <w:gridCol w:w="7926"/>
+      </w:tblGrid>
+      <w:tr>
+        <w:tc>
+          <w:tcPr>
+            <w:tcW w:w="7926" w:type="dxa"/>
+          </w:tcPr>
+          <w:p>
+            <w:pPr>
+              <w:jc w:val="center"/>
+              <w:rPr>
+                <w:szCs w:val="32"/>
+              </w:rPr>
+            </w:pPr>
+            <w:r>
+              <w:rPr>
+                <w:noProof/>
+              </w:rPr>
+              <w:drawing>
+                <wp:inline distT="0" distB="0" distL="0" distR="0" wp14:anchorId="54627F99" wp14:editId="11497A7F">
+                  <wp:extent cx="4860000" cy="2733750"/>
+                  <wp:effectExtent l="19050" t="19050" r="17145" b="9525"/>
+                  <wp:docPr id="5" name="Picture 5"/>
+                  <wp:cNvGraphicFramePr>
+                    <a:graphicFrameLocks xmlns:a="http://schemas.openxmlformats.org/drawingml/2006/main" noChangeAspect="1"/>
+                  </wp:cNvGraphicFramePr>
+                  <a:graphic xmlns:a="http://schemas.openxmlformats.org/drawingml/2006/main">
+                    <a:graphicData uri="http://schemas.openxmlformats.org/drawingml/2006/picture">
+                      <pic:pic xmlns:pic="http://schemas.openxmlformats.org/drawingml/2006/picture">
+                        <pic:nvPicPr>
+                          <pic:cNvPr id="1" name=""/>
+                          <pic:cNvPicPr/>
+                        </pic:nvPicPr>
+                        <pic:blipFill>
+                          <a:blip r:embed="rId12"/>
+                          <a:stretch>
+                            <a:fillRect/>
+                          </a:stretch>
+                        </pic:blipFill>
+                        <pic:spPr>
+                          <a:xfrm>
+                            <a:off x="0" y="0"/>
+                            <a:ext cx="4860000" cy="2733750"/>
+                          </a:xfrm>
+                          <a:prstGeom prst="rect">
+                            <a:avLst/>
+                          </a:prstGeom>
+                          <a:ln>
+                            <a:solidFill>
+                              <a:schemeClr val="bg2"/>
+                            </a:solidFill>
+                          </a:ln>
+                        </pic:spPr>
+                      </pic:pic>
+                    </a:graphicData>
+                  </a:graphic>
+                </wp:inline>
+              </w:drawing>
+            </w:r>
+          </w:p>
+        </w:tc>
+      </w:tr>
+      <w:tr>
+        <w:tc>
+          <w:tcPr>
+            <w:tcW w:w="7926" w:type="dxa"/>
+          </w:tcPr>
+          <w:p>
+            <w:pPr>
+              <w:jc w:val="center"/>
+              <w:rPr>
+                <w:i/>
+                <w:noProof/>
+                <w:sz w:val="18"/>
+                <w:szCs w:val="18"/>
+              </w:rPr>
+            </w:pPr>
+            <w:r>
+              <w:rPr>
+                <w:i/>
+                <w:noProof/>
+                <w:sz w:val="18"/>
+                <w:szCs w:val="18"/>
+              </w:rPr>
+              <w:t>Figure 7</w:t>
+            </w:r>
+            <w:r>
+              <w:rPr>
+                <w:i/>
+                <w:noProof/>
+                <w:sz w:val="18"/>
+                <w:szCs w:val="18"/>
+              </w:rPr>
+              <w:t>.</w:t>
+            </w:r>
+            <w:r>
+              <w:rPr>
+                <w:i/>
+                <w:noProof/>
+                <w:sz w:val="18"/>
+                <w:szCs w:val="18"/>
+              </w:rPr>
+              <w:t xml:space="preserve"> Integration of the timeline with the scatter plot</w:t>
+            </w:r>
+          </w:p>
+        </w:tc>
+      </w:tr>
+    </w:tbl>
+    <w:p>
+      <w:pPr>
+        <w:jc w:val="both"/>
+        <w:rPr>
+          <w:szCs w:val="32"/>
+        </w:rPr>
+      </w:pPr>
+    </w:p>
+    <w:p>
+      <w:pPr>
+        <w:jc w:val="both"/>
+        <w:rPr>
+          <w:szCs w:val="32"/>
+        </w:rPr>
+      </w:pPr>
+      <w:r>
+        <w:rPr>
+          <w:szCs w:val="32"/>
+        </w:rPr>
+        <w:t xml:space="preserve">We had to do something with the timeline, as it was </w:t>
       </w:r>
       <w:proofErr w:type="gramStart"/>
       <w:r>
         <w:rPr>
           <w:szCs w:val="32"/>
         </w:rPr>
-        <w:t>thought</w:t>
+        <w:t>really bad</w:t>
       </w:r>
       <w:proofErr w:type="gramEnd"/>
       <w:r>
         <w:rPr>
           <w:szCs w:val="32"/>
         </w:rPr>
-        <w:t xml:space="preserve"> of</w:t>
-      </w:r>
-      <w:r>
-        <w:rPr>
-          <w:szCs w:val="32"/>
-        </w:rPr>
-        <w:t xml:space="preserve"> it. The Spotify API includes a preview of (almost) all songs</w:t>
-      </w:r>
-      <w:r>
-        <w:rPr>
-          <w:szCs w:val="32"/>
-        </w:rPr>
-        <w:t xml:space="preserve"> which lasts 30 seconds. We thought it might a good idea to include this preview somewhere, so that people could have an idea as to why the point was at this place in the graph, for example see why consisted of a high energy value. We had the idea to transform the points when focused on little play button, where pressing on it </w:t>
-      </w:r>
-      <w:bookmarkStart w:id="0" w:name="_GoBack"/>
-      <w:bookmarkEnd w:id="0"/>
+        <w:t xml:space="preserve"> looking. We had another draw.io were we exposed 2 ideas, one simple where we only changed the colors in the timeline, one where we used images of small </w:t>
+      </w:r>
+      <w:proofErr w:type="spellStart"/>
+      <w:r>
+        <w:rPr>
+          <w:szCs w:val="32"/>
+        </w:rPr>
+        <w:t>vinyls</w:t>
+      </w:r>
+      <w:proofErr w:type="spellEnd"/>
+      <w:r>
+        <w:rPr>
+          <w:szCs w:val="32"/>
+        </w:rPr>
+        <w:t xml:space="preserve"> instead of the dots. We can se</w:t>
+      </w:r>
+      <w:r>
+        <w:rPr>
+          <w:szCs w:val="32"/>
+        </w:rPr>
+        <w:t>e the draw.io result in figure 8</w:t>
+      </w:r>
+      <w:r>
+        <w:rPr>
+          <w:szCs w:val="32"/>
+        </w:rPr>
+        <w:t>.</w:t>
+      </w:r>
+    </w:p>
+    <w:p>
+      <w:pPr>
+        <w:jc w:val="both"/>
+        <w:rPr>
+          <w:szCs w:val="32"/>
+        </w:rPr>
+      </w:pPr>
+    </w:p>
+    <w:tbl>
+      <w:tblPr>
+        <w:tblStyle w:val="TableGrid"/>
+        <w:tblW w:w="0" w:type="auto"/>
+        <w:tblBorders>
+          <w:top w:val="none" w:sz="0" w:space="0" w:color="auto"/>
+          <w:left w:val="none" w:sz="0" w:space="0" w:color="auto"/>
+          <w:bottom w:val="none" w:sz="0" w:space="0" w:color="auto"/>
+          <w:right w:val="none" w:sz="0" w:space="0" w:color="auto"/>
+          <w:insideH w:val="none" w:sz="0" w:space="0" w:color="auto"/>
+          <w:insideV w:val="none" w:sz="0" w:space="0" w:color="auto"/>
+        </w:tblBorders>
+        <w:tblLook w:val="04A0" w:firstRow="1" w:lastRow="0" w:firstColumn="1" w:lastColumn="0" w:noHBand="0" w:noVBand="1"/>
+      </w:tblPr>
+      <w:tblGrid>
+        <w:gridCol w:w="7926"/>
+      </w:tblGrid>
+      <w:tr>
+        <w:tc>
+          <w:tcPr>
+            <w:tcW w:w="7926" w:type="dxa"/>
+          </w:tcPr>
+          <w:p>
+            <w:pPr>
+              <w:jc w:val="center"/>
+              <w:rPr>
+                <w:szCs w:val="32"/>
+              </w:rPr>
+            </w:pPr>
+            <w:r>
+              <w:rPr>
+                <w:noProof/>
+                <w:szCs w:val="32"/>
+              </w:rPr>
+              <w:drawing>
+                <wp:inline distT="0" distB="0" distL="0" distR="0" wp14:anchorId="0402547B" wp14:editId="5416CE84">
+                  <wp:extent cx="4860000" cy="2721502"/>
+                  <wp:effectExtent l="19050" t="19050" r="17145" b="22225"/>
+                  <wp:docPr id="9" name="Picture 9"/>
+                  <wp:cNvGraphicFramePr>
+                    <a:graphicFrameLocks xmlns:a="http://schemas.openxmlformats.org/drawingml/2006/main" noChangeAspect="1"/>
+                  </wp:cNvGraphicFramePr>
+                  <a:graphic xmlns:a="http://schemas.openxmlformats.org/drawingml/2006/main">
+                    <a:graphicData uri="http://schemas.openxmlformats.org/drawingml/2006/picture">
+                      <pic:pic xmlns:pic="http://schemas.openxmlformats.org/drawingml/2006/picture">
+                        <pic:nvPicPr>
+                          <pic:cNvPr id="9" name="download.png"/>
+                          <pic:cNvPicPr/>
+                        </pic:nvPicPr>
+                        <pic:blipFill>
+                          <a:blip r:embed="rId13"/>
+                          <a:stretch>
+                            <a:fillRect/>
+                          </a:stretch>
+                        </pic:blipFill>
+                        <pic:spPr>
+                          <a:xfrm>
+                            <a:off x="0" y="0"/>
+                            <a:ext cx="4860000" cy="2721502"/>
+                          </a:xfrm>
+                          <a:prstGeom prst="rect">
+                            <a:avLst/>
+                          </a:prstGeom>
+                          <a:ln>
+                            <a:solidFill>
+                              <a:schemeClr val="bg2"/>
+                            </a:solidFill>
+                          </a:ln>
+                        </pic:spPr>
+                      </pic:pic>
+                    </a:graphicData>
+                  </a:graphic>
+                </wp:inline>
+              </w:drawing>
+            </w:r>
+          </w:p>
+        </w:tc>
+      </w:tr>
+      <w:tr>
+        <w:tc>
+          <w:tcPr>
+            <w:tcW w:w="7926" w:type="dxa"/>
+          </w:tcPr>
+          <w:p>
+            <w:pPr>
+              <w:jc w:val="center"/>
+              <w:rPr>
+                <w:szCs w:val="32"/>
+              </w:rPr>
+            </w:pPr>
+            <w:r>
+              <w:rPr>
+                <w:i/>
+                <w:noProof/>
+                <w:sz w:val="18"/>
+                <w:szCs w:val="18"/>
+              </w:rPr>
+              <w:t>Fi</w:t>
+            </w:r>
+            <w:r>
+              <w:rPr>
+                <w:i/>
+                <w:noProof/>
+                <w:sz w:val="18"/>
+                <w:szCs w:val="18"/>
+              </w:rPr>
+              <w:t>gure 8</w:t>
+            </w:r>
+            <w:r>
+              <w:rPr>
+                <w:i/>
+                <w:noProof/>
+                <w:sz w:val="18"/>
+                <w:szCs w:val="18"/>
+              </w:rPr>
+              <w:t>. Sketches of redesigns of the timeline</w:t>
+            </w:r>
+          </w:p>
+        </w:tc>
+      </w:tr>
+    </w:tbl>
+    <w:p>
+      <w:pPr>
+        <w:jc w:val="both"/>
+        <w:rPr>
+          <w:szCs w:val="32"/>
+        </w:rPr>
+      </w:pPr>
+    </w:p>
+    <w:p>
+      <w:pPr>
+        <w:jc w:val="both"/>
+        <w:rPr>
+          <w:szCs w:val="32"/>
+        </w:rPr>
+      </w:pPr>
+      <w:r>
+        <w:rPr>
+          <w:szCs w:val="32"/>
+        </w:rPr>
+        <w:t xml:space="preserve">At this point we felt like our visualization was getting blend (apart from the bright pink on the right side), so we figured the second sketch could be bringing some nice balance. We added the small images of </w:t>
+      </w:r>
+      <w:proofErr w:type="spellStart"/>
+      <w:r>
+        <w:rPr>
+          <w:szCs w:val="32"/>
+        </w:rPr>
+        <w:t>vinyls</w:t>
+      </w:r>
+      <w:proofErr w:type="spellEnd"/>
+      <w:r>
+        <w:rPr>
+          <w:szCs w:val="32"/>
+        </w:rPr>
+        <w:t xml:space="preserve"> in the information card to reinforce the link between the two. </w:t>
+      </w:r>
+      <w:r>
+        <w:rPr>
+          <w:szCs w:val="32"/>
+        </w:rPr>
+        <w:t xml:space="preserve">A small change was to draw the legend a bit closer to the actual plot because it felt kind of wrong where it was. </w:t>
+      </w:r>
+      <w:r>
+        <w:rPr>
+          <w:szCs w:val="32"/>
+        </w:rPr>
+        <w:t xml:space="preserve">The look of our last implementation of our plot is shown in figure </w:t>
+      </w:r>
+      <w:r>
+        <w:rPr>
+          <w:szCs w:val="32"/>
+        </w:rPr>
+        <w:t>9</w:t>
+      </w:r>
+      <w:r>
+        <w:rPr>
+          <w:szCs w:val="32"/>
+        </w:rPr>
+        <w:t>.</w:t>
+      </w:r>
+    </w:p>
+    <w:p>
+      <w:pPr>
+        <w:jc w:val="both"/>
+        <w:rPr>
+          <w:szCs w:val="32"/>
+        </w:rPr>
+      </w:pPr>
+    </w:p>
+    <w:tbl>
+      <w:tblPr>
+        <w:tblStyle w:val="TableGrid"/>
+        <w:tblW w:w="0" w:type="auto"/>
+        <w:tblBorders>
+          <w:top w:val="none" w:sz="0" w:space="0" w:color="auto"/>
+          <w:left w:val="none" w:sz="0" w:space="0" w:color="auto"/>
+          <w:bottom w:val="none" w:sz="0" w:space="0" w:color="auto"/>
+          <w:right w:val="none" w:sz="0" w:space="0" w:color="auto"/>
+          <w:insideH w:val="none" w:sz="0" w:space="0" w:color="auto"/>
+          <w:insideV w:val="none" w:sz="0" w:space="0" w:color="auto"/>
+        </w:tblBorders>
+        <w:tblLook w:val="04A0" w:firstRow="1" w:lastRow="0" w:firstColumn="1" w:lastColumn="0" w:noHBand="0" w:noVBand="1"/>
+      </w:tblPr>
+      <w:tblGrid>
+        <w:gridCol w:w="7926"/>
+      </w:tblGrid>
+      <w:tr>
+        <w:tc>
+          <w:tcPr>
+            <w:tcW w:w="7926" w:type="dxa"/>
+          </w:tcPr>
+          <w:p>
+            <w:pPr>
+              <w:jc w:val="center"/>
+              <w:rPr>
+                <w:szCs w:val="32"/>
+              </w:rPr>
+            </w:pPr>
+            <w:r>
+              <w:rPr>
+                <w:noProof/>
+              </w:rPr>
+              <w:drawing>
+                <wp:inline distT="0" distB="0" distL="0" distR="0" wp14:anchorId="7D4271C9" wp14:editId="27A208E3">
+                  <wp:extent cx="4860000" cy="2733750"/>
+                  <wp:effectExtent l="19050" t="19050" r="17145" b="9525"/>
+                  <wp:docPr id="8" name="Picture 8"/>
+                  <wp:cNvGraphicFramePr>
+                    <a:graphicFrameLocks xmlns:a="http://schemas.openxmlformats.org/drawingml/2006/main" noChangeAspect="1"/>
+                  </wp:cNvGraphicFramePr>
+                  <a:graphic xmlns:a="http://schemas.openxmlformats.org/drawingml/2006/main">
+                    <a:graphicData uri="http://schemas.openxmlformats.org/drawingml/2006/picture">
+                      <pic:pic xmlns:pic="http://schemas.openxmlformats.org/drawingml/2006/picture">
+                        <pic:nvPicPr>
+                          <pic:cNvPr id="1" name=""/>
+                          <pic:cNvPicPr/>
+                        </pic:nvPicPr>
+                        <pic:blipFill>
+                          <a:blip r:embed="rId14"/>
+                          <a:stretch>
+                            <a:fillRect/>
+                          </a:stretch>
+                        </pic:blipFill>
+                        <pic:spPr>
+                          <a:xfrm>
+                            <a:off x="0" y="0"/>
+                            <a:ext cx="4860000" cy="2733750"/>
+                          </a:xfrm>
+                          <a:prstGeom prst="rect">
+                            <a:avLst/>
+                          </a:prstGeom>
+                          <a:ln>
+                            <a:solidFill>
+                              <a:schemeClr val="bg2"/>
+                            </a:solidFill>
+                          </a:ln>
+                        </pic:spPr>
+                      </pic:pic>
+                    </a:graphicData>
+                  </a:graphic>
+                </wp:inline>
+              </w:drawing>
+            </w:r>
+          </w:p>
+        </w:tc>
+      </w:tr>
+      <w:tr>
+        <w:tc>
+          <w:tcPr>
+            <w:tcW w:w="7926" w:type="dxa"/>
+          </w:tcPr>
+          <w:p>
+            <w:pPr>
+              <w:jc w:val="center"/>
+              <w:rPr>
+                <w:szCs w:val="32"/>
+              </w:rPr>
+            </w:pPr>
+            <w:r>
+              <w:rPr>
+                <w:i/>
+                <w:noProof/>
+                <w:sz w:val="18"/>
+                <w:szCs w:val="18"/>
+              </w:rPr>
+              <w:t>Fi</w:t>
+            </w:r>
+            <w:r>
+              <w:rPr>
+                <w:i/>
+                <w:noProof/>
+                <w:sz w:val="18"/>
+                <w:szCs w:val="18"/>
+              </w:rPr>
+              <w:t xml:space="preserve">gure </w:t>
+            </w:r>
+            <w:r>
+              <w:rPr>
+                <w:i/>
+                <w:noProof/>
+                <w:sz w:val="18"/>
+                <w:szCs w:val="18"/>
+              </w:rPr>
+              <w:t>9</w:t>
+            </w:r>
+            <w:bookmarkStart w:id="0" w:name="_GoBack"/>
+            <w:bookmarkEnd w:id="0"/>
+            <w:r>
+              <w:rPr>
+                <w:i/>
+                <w:noProof/>
+                <w:sz w:val="18"/>
+                <w:szCs w:val="18"/>
+              </w:rPr>
+              <w:t xml:space="preserve">. Final impementation of the </w:t>
+            </w:r>
+            <w:r>
+              <w:rPr>
+                <w:i/>
+                <w:noProof/>
+                <w:sz w:val="18"/>
+                <w:szCs w:val="18"/>
+              </w:rPr>
+              <w:t>scatter plot with the timeline</w:t>
+            </w:r>
+          </w:p>
+        </w:tc>
+      </w:tr>
+    </w:tbl>
+    <w:p>
+      <w:pPr>
+        <w:jc w:val="both"/>
+        <w:rPr>
+          <w:szCs w:val="32"/>
+        </w:rPr>
+      </w:pPr>
+    </w:p>
+    <w:p>
+      <w:pPr>
+        <w:jc w:val="both"/>
+        <w:rPr>
+          <w:szCs w:val="32"/>
+        </w:rPr>
+      </w:pPr>
+      <w:r>
+        <w:rPr>
+          <w:szCs w:val="32"/>
+        </w:rPr>
+        <w:t xml:space="preserve">We came to the point where we had a visualization that we did not know how to improve, but we were not really satisfied with it either. </w:t>
+      </w:r>
+      <w:r>
+        <w:rPr>
+          <w:szCs w:val="32"/>
+        </w:rPr>
+        <w:t xml:space="preserve">The biggest problem of our vis is that we could not easily tell the story we wanted from the beginning. </w:t>
+      </w:r>
+    </w:p>
+    <w:p>
+      <w:pPr>
+        <w:jc w:val="both"/>
+        <w:rPr>
+          <w:szCs w:val="32"/>
+        </w:rPr>
+      </w:pPr>
+      <w:r>
+        <w:rPr>
+          <w:szCs w:val="32"/>
+        </w:rPr>
+        <w:t xml:space="preserve">We thought about having a small tutorial when arriving on the website. We wanted a way to show how the vis worked as well as the most interesting things we could explain with the vis. In the course, we talked about such as technique called the Martini glass where we first have the user do what we want, constraining him to do operations that we decided beforehand. This could have been done in two ways, either we suggested him to click on an interesting year and to choose interesting features, or we could have </w:t>
+      </w:r>
+      <w:proofErr w:type="gramStart"/>
+      <w:r>
+        <w:rPr>
+          <w:szCs w:val="32"/>
+        </w:rPr>
+        <w:t>a</w:t>
+      </w:r>
+      <w:proofErr w:type="gramEnd"/>
+      <w:r>
+        <w:rPr>
+          <w:szCs w:val="32"/>
+        </w:rPr>
+        <w:t xml:space="preserve"> automated script that did it for the user, so that the user does not have to do anything while the script was doing it thing.</w:t>
+      </w:r>
+      <w:r>
+        <w:rPr>
+          <w:szCs w:val="32"/>
+        </w:rPr>
+        <w:t xml:space="preserve"> Each choice was </w:t>
+      </w:r>
+      <w:proofErr w:type="gramStart"/>
+      <w:r>
+        <w:rPr>
+          <w:szCs w:val="32"/>
+        </w:rPr>
+        <w:t>pretty equivalent</w:t>
+      </w:r>
+      <w:proofErr w:type="gramEnd"/>
+      <w:r>
+        <w:rPr>
+          <w:szCs w:val="32"/>
+        </w:rPr>
+        <w:t>, but we were restrained on what we wanted to say for the story, such that we did not pollute the vis by adding loads of information everywhere.</w:t>
+      </w:r>
+    </w:p>
+    <w:p>
+      <w:pPr>
+        <w:jc w:val="both"/>
+        <w:rPr>
+          <w:szCs w:val="32"/>
+        </w:rPr>
+      </w:pPr>
+      <w:r>
+        <w:rPr>
+          <w:szCs w:val="32"/>
+        </w:rPr>
+        <w:t xml:space="preserve">We talked to the teacher who told us that we should write an article instead of having this big, empty visualization. He told us to have an article like we could find on the New York Times, but we could insert some interactive plots inside the story to support our points. </w:t>
+      </w:r>
+      <w:r>
+        <w:rPr>
+          <w:szCs w:val="32"/>
+        </w:rPr>
+        <w:lastRenderedPageBreak/>
+        <w:t>This meant that we could tell the story without polluting anything, we could get other small visualizations (like those interactive plots) inside the story without having to click anywhere, and we could keep our scatter plot for the end of the article, when people have enough knowledge about R&amp;B to be able to look for stuff themselves.</w:t>
+      </w:r>
+    </w:p>
+    <w:p>
+      <w:pPr>
+        <w:jc w:val="both"/>
+        <w:rPr>
+          <w:szCs w:val="32"/>
+        </w:rPr>
+      </w:pPr>
+      <w:r>
+        <w:rPr>
+          <w:szCs w:val="32"/>
+        </w:rPr>
+        <w:t xml:space="preserve">The whole website for the project would then simply be a narrow-columned article with some pictures and plots, which was </w:t>
+      </w:r>
+      <w:proofErr w:type="gramStart"/>
+      <w:r>
+        <w:rPr>
+          <w:szCs w:val="32"/>
+        </w:rPr>
+        <w:t>pretty easy</w:t>
+      </w:r>
+      <w:proofErr w:type="gramEnd"/>
+      <w:r>
+        <w:rPr>
+          <w:szCs w:val="32"/>
+        </w:rPr>
+        <w:t xml:space="preserve"> to design.</w:t>
+      </w:r>
     </w:p>
     <w:p>
       <w:pPr>

</xml_diff>